<commit_message>
Mudança no anexo E
</commit_message>
<xml_diff>
--- a/templates/Formulário Anexo E - GED.docx
+++ b/templates/Formulário Anexo E - GED.docx
@@ -3806,33 +3806,221 @@
       <w:rPr>
         <w:noProof/>
       </w:rPr>
+      <mc:AlternateContent>
+        <mc:Choice Requires="wps">
+          <w:drawing>
+            <wp:anchor distT="0" distB="0" distL="114300" distR="114300" simplePos="0" relativeHeight="251661312" behindDoc="0" locked="0" layoutInCell="1" allowOverlap="1" wp14:anchorId="014C493F" wp14:editId="66A29B46">
+              <wp:simplePos x="0" y="0"/>
+              <wp:positionH relativeFrom="margin">
+                <wp:posOffset>-307900</wp:posOffset>
+              </wp:positionH>
+              <wp:positionV relativeFrom="paragraph">
+                <wp:posOffset>-372135</wp:posOffset>
+              </wp:positionV>
+              <wp:extent cx="4896917" cy="638175"/>
+              <wp:effectExtent l="0" t="0" r="0" b="9525"/>
+              <wp:wrapNone/>
+              <wp:docPr id="3" name="Text Box 1"/>
+              <wp:cNvGraphicFramePr>
+                <a:graphicFrameLocks xmlns:a="http://schemas.openxmlformats.org/drawingml/2006/main"/>
+              </wp:cNvGraphicFramePr>
+              <a:graphic xmlns:a="http://schemas.openxmlformats.org/drawingml/2006/main">
+                <a:graphicData uri="http://schemas.microsoft.com/office/word/2010/wordprocessingShape">
+                  <wps:wsp>
+                    <wps:cNvSpPr txBox="1">
+                      <a:spLocks noChangeArrowheads="1"/>
+                    </wps:cNvSpPr>
+                    <wps:spPr bwMode="auto">
+                      <a:xfrm>
+                        <a:off x="0" y="0"/>
+                        <a:ext cx="4896917" cy="638175"/>
+                      </a:xfrm>
+                      <a:prstGeom prst="rect">
+                        <a:avLst/>
+                      </a:prstGeom>
+                      <a:noFill/>
+                      <a:ln>
+                        <a:noFill/>
+                      </a:ln>
+                      <a:extLst>
+                        <a:ext uri="{909E8E84-426E-40DD-AFC4-6F175D3DCCD1}">
+                          <a14:hiddenFill xmlns:a14="http://schemas.microsoft.com/office/drawing/2010/main">
+                            <a:solidFill>
+                              <a:srgbClr val="FFFFFF"/>
+                            </a:solidFill>
+                          </a14:hiddenFill>
+                        </a:ext>
+                        <a:ext uri="{91240B29-F687-4F45-9708-019B960494DF}">
+                          <a14:hiddenLine xmlns:a14="http://schemas.microsoft.com/office/drawing/2010/main" w="9525">
+                            <a:solidFill>
+                              <a:srgbClr val="000000"/>
+                            </a:solidFill>
+                            <a:miter lim="800000"/>
+                            <a:headEnd/>
+                            <a:tailEnd/>
+                          </a14:hiddenLine>
+                        </a:ext>
+                      </a:extLst>
+                    </wps:spPr>
+                    <wps:txbx>
+                      <w:txbxContent>
+                        <w:p>
+                          <w:pPr>
+                            <w:widowControl/>
+                            <w:suppressAutoHyphens w:val="0"/>
+                            <w:autoSpaceDN/>
+                            <w:spacing w:before="120"/>
+                            <w:jc w:val="right"/>
+                            <w:textAlignment w:val="auto"/>
+                            <w:rPr>
+                              <w:rFonts w:ascii="Arial" w:hAnsi="Arial"/>
+                              <w:b/>
+                              <w:sz w:val="24"/>
+                              <w:szCs w:val="24"/>
+                            </w:rPr>
+                          </w:pPr>
+                          <w:r>
+                            <w:rPr>
+                              <w:rFonts w:ascii="Arial" w:hAnsi="Arial" w:cs="Calibri"/>
+                              <w:b/>
+                              <w:smallCaps/>
+                              <w:color w:val="FFFFFF"/>
+                              <w:sz w:val="24"/>
+                              <w:szCs w:val="24"/>
+                            </w:rPr>
+                            <w:t>FORMULÁRIO DE SOLICITAÇÃO DE ORÇAMENTO DE CONEXÃO DE MICROGERAÇÃO E MINIGERAÇÃO DISTRIBUÍDA</w:t>
+                          </w:r>
+                        </w:p>
+                        <w:p>
+                          <w:pPr>
+                            <w:spacing w:before="120"/>
+                            <w:jc w:val="right"/>
+                            <w:rPr>
+                              <w:b/>
+                              <w:szCs w:val="24"/>
+                            </w:rPr>
+                          </w:pPr>
+                        </w:p>
+                      </w:txbxContent>
+                    </wps:txbx>
+                    <wps:bodyPr rot="0" vert="horz" wrap="square" lIns="91440" tIns="45720" rIns="91440" bIns="45720" anchor="t" anchorCtr="0" upright="1">
+                      <a:noAutofit/>
+                    </wps:bodyPr>
+                  </wps:wsp>
+                </a:graphicData>
+              </a:graphic>
+              <wp14:sizeRelH relativeFrom="page">
+                <wp14:pctWidth>0</wp14:pctWidth>
+              </wp14:sizeRelH>
+              <wp14:sizeRelV relativeFrom="page">
+                <wp14:pctHeight>0</wp14:pctHeight>
+              </wp14:sizeRelV>
+            </wp:anchor>
+          </w:drawing>
+        </mc:Choice>
+        <mc:Fallback>
+          <w:pict>
+            <v:shapetype w14:anchorId="014C493F" id="_x0000_t202" coordsize="21600,21600" o:spt="202" path="m,l,21600r21600,l21600,xe">
+              <v:stroke joinstyle="miter"/>
+              <v:path gradientshapeok="t" o:connecttype="rect"/>
+            </v:shapetype>
+            <v:shape id="Text Box 1" o:spid="_x0000_s1026" type="#_x0000_t202" style="position:absolute;margin-left:-24.25pt;margin-top:-29.3pt;width:385.6pt;height:50.25pt;z-index:251661312;visibility:visible;mso-wrap-style:square;mso-width-percent:0;mso-height-percent:0;mso-wrap-distance-left:9pt;mso-wrap-distance-top:0;mso-wrap-distance-right:9pt;mso-wrap-distance-bottom:0;mso-position-horizontal:absolute;mso-position-horizontal-relative:margin;mso-position-vertical:absolute;mso-position-vertical-relative:text;mso-width-percent:0;mso-height-percent:0;mso-width-relative:page;mso-height-relative:page;v-text-anchor:top" o:gfxdata="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" filled="f" stroked="f">
+              <v:textbox>
+                <w:txbxContent>
+                  <w:p>
+                    <w:pPr>
+                      <w:widowControl/>
+                      <w:suppressAutoHyphens w:val="0"/>
+                      <w:autoSpaceDN/>
+                      <w:spacing w:before="120"/>
+                      <w:jc w:val="right"/>
+                      <w:textAlignment w:val="auto"/>
+                      <w:rPr>
+                        <w:rFonts w:ascii="Arial" w:hAnsi="Arial"/>
+                        <w:b/>
+                        <w:sz w:val="24"/>
+                        <w:szCs w:val="24"/>
+                      </w:rPr>
+                    </w:pPr>
+                    <w:r>
+                      <w:rPr>
+                        <w:rFonts w:ascii="Arial" w:hAnsi="Arial" w:cs="Calibri"/>
+                        <w:b/>
+                        <w:smallCaps/>
+                        <w:color w:val="FFFFFF"/>
+                        <w:sz w:val="24"/>
+                        <w:szCs w:val="24"/>
+                      </w:rPr>
+                      <w:t>FORMULÁRIO DE SOLICITAÇÃO DE ORÇAMENTO DE CONEXÃO DE MICROGERAÇÃO E MINIGERAÇÃO DISTRIBUÍDA</w:t>
+                    </w:r>
+                  </w:p>
+                  <w:p>
+                    <w:pPr>
+                      <w:spacing w:before="120"/>
+                      <w:jc w:val="right"/>
+                      <w:rPr>
+                        <w:b/>
+                        <w:szCs w:val="24"/>
+                      </w:rPr>
+                    </w:pPr>
+                  </w:p>
+                </w:txbxContent>
+              </v:textbox>
+              <w10:wrap anchorx="margin"/>
+            </v:shape>
+          </w:pict>
+        </mc:Fallback>
+      </mc:AlternateContent>
+    </w:r>
+    <w:r>
+      <w:rPr>
+        <w:noProof/>
+      </w:rPr>
       <w:drawing>
-        <wp:anchor distT="0" distB="0" distL="114300" distR="114300" simplePos="0" relativeHeight="251659264" behindDoc="0" locked="0" layoutInCell="1" allowOverlap="1" wp14:anchorId="6BC6444D" wp14:editId="30372BAB">
+        <wp:anchor distT="0" distB="0" distL="114300" distR="114300" simplePos="0" relativeHeight="251662336" behindDoc="0" locked="0" layoutInCell="1" allowOverlap="1" wp14:anchorId="072BBEC6" wp14:editId="344277EA">
           <wp:simplePos x="0" y="0"/>
           <wp:positionH relativeFrom="column">
-            <wp:posOffset>4674239</wp:posOffset>
+            <wp:posOffset>4674235</wp:posOffset>
           </wp:positionH>
           <wp:positionV relativeFrom="paragraph">
-            <wp:posOffset>-540355</wp:posOffset>
+            <wp:posOffset>-540385</wp:posOffset>
           </wp:positionV>
-          <wp:extent cx="1985043" cy="953636"/>
+          <wp:extent cx="1985010" cy="953770"/>
           <wp:effectExtent l="0" t="0" r="0" b="0"/>
           <wp:wrapSquare wrapText="bothSides"/>
-          <wp:docPr id="1" name="Imagem 3" descr="Logotipo, nome da empresa&#10;&#10;Descrição gerada automaticamente"/>
-          <wp:cNvGraphicFramePr/>
+          <wp:docPr id="1840594873" name="Imagem 3" descr="Logotipo, nome da empresa&#10;&#10;Descrição gerada automaticamente">
+            <a:extLst xmlns:a="http://schemas.openxmlformats.org/drawingml/2006/main">
+              <a:ext uri="{FF2B5EF4-FFF2-40B4-BE49-F238E27FC236}">
+                <a16:creationId xmlns:a16="http://schemas.microsoft.com/office/drawing/2014/main" id="{75238A7D-93B0-D7B5-2AEA-33434F0382C1}"/>
+              </a:ext>
+            </a:extLst>
+          </wp:docPr>
+          <wp:cNvGraphicFramePr>
+            <a:graphicFrameLocks xmlns:a="http://schemas.openxmlformats.org/drawingml/2006/main" noChangeAspect="1"/>
+          </wp:cNvGraphicFramePr>
           <a:graphic xmlns:a="http://schemas.openxmlformats.org/drawingml/2006/main">
             <a:graphicData uri="http://schemas.openxmlformats.org/drawingml/2006/picture">
               <pic:pic xmlns:pic="http://schemas.openxmlformats.org/drawingml/2006/picture">
                 <pic:nvPicPr>
-                  <pic:cNvPr id="0" name=""/>
-                  <pic:cNvPicPr/>
+                  <pic:cNvPr id="4" name="Imagem 3" descr="Logotipo, nome da empresa&#10;&#10;Descrição gerada automaticamente">
+                    <a:extLst>
+                      <a:ext uri="{FF2B5EF4-FFF2-40B4-BE49-F238E27FC236}">
+                        <a16:creationId xmlns:a16="http://schemas.microsoft.com/office/drawing/2014/main" id="{75238A7D-93B0-D7B5-2AEA-33434F0382C1}"/>
+                      </a:ext>
+                    </a:extLst>
+                  </pic:cNvPr>
+                  <pic:cNvPicPr>
+                    <a:picLocks noChangeAspect="1"/>
+                  </pic:cNvPicPr>
                 </pic:nvPicPr>
                 <pic:blipFill>
-                  <a:blip r:embed="rId1">
-                    <a:lum/>
-                    <a:alphaModFix/>
+                  <a:blip r:embed="rId1" cstate="print">
+                    <a:extLst>
+                      <a:ext uri="{28A0092B-C50C-407E-A947-70E740481C1C}">
+                        <a14:useLocalDpi xmlns:a14="http://schemas.microsoft.com/office/drawing/2010/main" val="0"/>
+                      </a:ext>
+                    </a:extLst>
                   </a:blip>
-                  <a:srcRect/>
                   <a:stretch>
                     <a:fillRect/>
                   </a:stretch>
@@ -3840,23 +4028,231 @@
                 <pic:spPr>
                   <a:xfrm>
                     <a:off x="0" y="0"/>
-                    <a:ext cx="1985043" cy="953636"/>
+                    <a:ext cx="1985010" cy="953770"/>
                   </a:xfrm>
                   <a:prstGeom prst="rect">
                     <a:avLst/>
                   </a:prstGeom>
-                  <a:noFill/>
-                  <a:ln>
-                    <a:noFill/>
-                    <a:prstDash/>
-                  </a:ln>
                 </pic:spPr>
               </pic:pic>
             </a:graphicData>
           </a:graphic>
+          <wp14:sizeRelH relativeFrom="page">
+            <wp14:pctWidth>0</wp14:pctWidth>
+          </wp14:sizeRelH>
+          <wp14:sizeRelV relativeFrom="page">
+            <wp14:pctHeight>0</wp14:pctHeight>
+          </wp14:sizeRelV>
         </wp:anchor>
       </w:drawing>
     </w:r>
+    <w:r>
+      <w:rPr>
+        <w:noProof/>
+      </w:rPr>
+      <mc:AlternateContent>
+        <mc:Choice Requires="wps">
+          <w:drawing>
+            <wp:anchor distT="0" distB="0" distL="114300" distR="114300" simplePos="0" relativeHeight="251660288" behindDoc="0" locked="0" layoutInCell="1" allowOverlap="1" wp14:anchorId="74FF1882" wp14:editId="795C1E85">
+              <wp:simplePos x="0" y="0"/>
+              <wp:positionH relativeFrom="column">
+                <wp:posOffset>-914400</wp:posOffset>
+              </wp:positionH>
+              <wp:positionV relativeFrom="paragraph">
+                <wp:posOffset>-576476</wp:posOffset>
+              </wp:positionV>
+              <wp:extent cx="7807936" cy="899795"/>
+              <wp:effectExtent l="0" t="0" r="22225" b="14605"/>
+              <wp:wrapNone/>
+              <wp:docPr id="1572233878" name="Retângulo 1"/>
+              <wp:cNvGraphicFramePr/>
+              <a:graphic xmlns:a="http://schemas.openxmlformats.org/drawingml/2006/main">
+                <a:graphicData uri="http://schemas.microsoft.com/office/word/2010/wordprocessingShape">
+                  <wps:wsp>
+                    <wps:cNvSpPr/>
+                    <wps:spPr>
+                      <a:xfrm>
+                        <a:off x="0" y="0"/>
+                        <a:ext cx="7807936" cy="899795"/>
+                      </a:xfrm>
+                      <a:prstGeom prst="rect">
+                        <a:avLst/>
+                      </a:prstGeom>
+                      <a:solidFill>
+                        <a:schemeClr val="accent1">
+                          <a:lumMod val="75000"/>
+                        </a:schemeClr>
+                      </a:solidFill>
+                      <a:ln>
+                        <a:solidFill>
+                          <a:schemeClr val="accent1">
+                            <a:lumMod val="75000"/>
+                          </a:schemeClr>
+                        </a:solidFill>
+                      </a:ln>
+                    </wps:spPr>
+                    <wps:style>
+                      <a:lnRef idx="2">
+                        <a:schemeClr val="accent1">
+                          <a:shade val="15000"/>
+                        </a:schemeClr>
+                      </a:lnRef>
+                      <a:fillRef idx="1">
+                        <a:schemeClr val="accent1"/>
+                      </a:fillRef>
+                      <a:effectRef idx="0">
+                        <a:schemeClr val="accent1"/>
+                      </a:effectRef>
+                      <a:fontRef idx="minor">
+                        <a:schemeClr val="lt1"/>
+                      </a:fontRef>
+                    </wps:style>
+                    <wps:bodyPr rot="0" spcFirstLastPara="0" vertOverflow="overflow" horzOverflow="overflow" vert="horz" wrap="square" lIns="91440" tIns="45720" rIns="91440" bIns="45720" numCol="1" spcCol="0" rtlCol="0" fromWordArt="0" anchor="ctr" anchorCtr="0" forceAA="0" compatLnSpc="1">
+                      <a:prstTxWarp prst="textNoShape">
+                        <a:avLst/>
+                      </a:prstTxWarp>
+                      <a:noAutofit/>
+                    </wps:bodyPr>
+                  </wps:wsp>
+                </a:graphicData>
+              </a:graphic>
+              <wp14:sizeRelH relativeFrom="margin">
+                <wp14:pctWidth>0</wp14:pctWidth>
+              </wp14:sizeRelH>
+              <wp14:sizeRelV relativeFrom="margin">
+                <wp14:pctHeight>0</wp14:pctHeight>
+              </wp14:sizeRelV>
+            </wp:anchor>
+          </w:drawing>
+        </mc:Choice>
+        <mc:Fallback>
+          <w:pict>
+            <v:rect w14:anchorId="1BB41812" id="Retângulo 1" o:spid="_x0000_s1026" style="position:absolute;margin-left:-1in;margin-top:-45.4pt;width:614.8pt;height:70.85pt;z-index:251660288;visibility:visible;mso-wrap-style:square;mso-width-percent:0;mso-height-percent:0;mso-wrap-distance-left:9pt;mso-wrap-distance-top:0;mso-wrap-distance-right:9pt;mso-wrap-distance-bottom:0;mso-position-horizontal:absolute;mso-position-horizontal-relative:text;mso-position-vertical:absolute;mso-position-vertical-relative:text;mso-width-percent:0;mso-height-percent:0;mso-width-relative:margin;mso-height-relative:margin;v-text-anchor:middle" o:gfxdata="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" fillcolor="#2f5496 [2404]" strokecolor="#2f5496 [2404]" strokeweight="1pt"/>
+          </w:pict>
+        </mc:Fallback>
+      </mc:AlternateContent>
+    </w:r>
+    <w:r>
+      <w:rPr>
+        <w:noProof/>
+      </w:rPr>
+      <mc:AlternateContent>
+        <mc:Choice Requires="wps">
+          <w:drawing>
+            <wp:anchor distT="0" distB="0" distL="114300" distR="114300" simplePos="0" relativeHeight="251659264" behindDoc="0" locked="0" layoutInCell="0" allowOverlap="1" wp14:anchorId="5E0BD8B7" wp14:editId="0785BCD3">
+              <wp:simplePos x="0" y="0"/>
+              <wp:positionH relativeFrom="page">
+                <wp:posOffset>0</wp:posOffset>
+              </wp:positionH>
+              <wp:positionV relativeFrom="page">
+                <wp:posOffset>190500</wp:posOffset>
+              </wp:positionV>
+              <wp:extent cx="7560945" cy="273050"/>
+              <wp:effectExtent l="0" t="0" r="0" b="12700"/>
+              <wp:wrapNone/>
+              <wp:docPr id="2" name="Caixa de Texto 2" descr="{&quot;HashCode&quot;:212578445,&quot;Height&quot;:842.0,&quot;Width&quot;:595.0,&quot;Placement&quot;:&quot;Header&quot;,&quot;Index&quot;:&quot;Primary&quot;,&quot;Section&quot;:1,&quot;Top&quot;:0.0,&quot;Left&quot;:0.0}"/>
+              <wp:cNvGraphicFramePr>
+                <a:graphicFrameLocks xmlns:a="http://schemas.openxmlformats.org/drawingml/2006/main"/>
+              </wp:cNvGraphicFramePr>
+              <a:graphic xmlns:a="http://schemas.openxmlformats.org/drawingml/2006/main">
+                <a:graphicData uri="http://schemas.microsoft.com/office/word/2010/wordprocessingShape">
+                  <wps:wsp>
+                    <wps:cNvSpPr txBox="1">
+                      <a:spLocks/>
+                    </wps:cNvSpPr>
+                    <wps:spPr>
+                      <a:xfrm>
+                        <a:off x="0" y="0"/>
+                        <a:ext cx="7560945" cy="273050"/>
+                      </a:xfrm>
+                      <a:prstGeom prst="rect">
+                        <a:avLst/>
+                      </a:prstGeom>
+                      <a:noFill/>
+                      <a:ln w="6350">
+                        <a:noFill/>
+                      </a:ln>
+                      <a:extLst>
+                        <a:ext uri="{91240B29-F687-4F45-9708-019B960494DF}">
+                          <a14:hiddenLine xmlns:a14="http://schemas.microsoft.com/office/drawing/2010/main" w="6350">
+                            <a:solidFill>
+                              <a:prstClr val="black"/>
+                            </a:solidFill>
+                          </a14:hiddenLine>
+                        </a:ext>
+                      </a:extLst>
+                    </wps:spPr>
+                    <wps:txbx>
+                      <w:txbxContent>
+                        <w:p>
+                          <w:pPr>
+                            <w:rPr>
+                              <w:rFonts w:ascii="Calibri" w:hAnsi="Calibri" w:cs="Calibri"/>
+                              <w:color w:val="000000"/>
+                            </w:rPr>
+                          </w:pPr>
+                          <w:r>
+                            <w:rPr>
+                              <w:rFonts w:ascii="Calibri" w:hAnsi="Calibri" w:cs="Calibri"/>
+                              <w:color w:val="000000"/>
+                            </w:rPr>
+                            <w:t>Uso Público CPFL</w:t>
+                          </w:r>
+                        </w:p>
+                      </w:txbxContent>
+                    </wps:txbx>
+                    <wps:bodyPr rot="0" spcFirstLastPara="0" vertOverflow="overflow" horzOverflow="overflow" vert="horz" wrap="square" lIns="254000" tIns="0" rIns="91440" bIns="0" numCol="1" spcCol="0" rtlCol="0" fromWordArt="0" anchor="t" anchorCtr="0" forceAA="0" compatLnSpc="1">
+                      <a:prstTxWarp prst="textNoShape">
+                        <a:avLst/>
+                      </a:prstTxWarp>
+                      <a:noAutofit/>
+                    </wps:bodyPr>
+                  </wps:wsp>
+                </a:graphicData>
+              </a:graphic>
+              <wp14:sizeRelH relativeFrom="page">
+                <wp14:pctWidth>0</wp14:pctWidth>
+              </wp14:sizeRelH>
+              <wp14:sizeRelV relativeFrom="page">
+                <wp14:pctHeight>0</wp14:pctHeight>
+              </wp14:sizeRelV>
+            </wp:anchor>
+          </w:drawing>
+        </mc:Choice>
+        <mc:Fallback>
+          <w:pict>
+            <v:shape w14:anchorId="5E0BD8B7" id="Caixa de Texto 2" o:spid="_x0000_s1027" type="#_x0000_t202" alt="{&quot;HashCode&quot;:212578445,&quot;Height&quot;:842.0,&quot;Width&quot;:595.0,&quot;Placement&quot;:&quot;Header&quot;,&quot;Index&quot;:&quot;Primary&quot;,&quot;Section&quot;:1,&quot;Top&quot;:0.0,&quot;Left&quot;:0.0}" style="position:absolute;margin-left:0;margin-top:15pt;width:595.35pt;height:21.5pt;z-index:251659264;visibility:visible;mso-wrap-style:square;mso-width-percent:0;mso-height-percent:0;mso-wrap-distance-left:9pt;mso-wrap-distance-top:0;mso-wrap-distance-right:9pt;mso-wrap-distance-bottom:0;mso-position-horizontal:absolute;mso-position-horizontal-relative:page;mso-position-vertical:absolute;mso-position-vertical-relative:page;mso-width-percent:0;mso-height-percent:0;mso-width-relative:page;mso-height-relative:page;v-text-anchor:top" o:gfxdata="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" o:allowincell="f" filled="f" stroked="f" strokeweight=".5pt">
+              <v:path arrowok="t"/>
+              <v:textbox inset="20pt,0,,0">
+                <w:txbxContent>
+                  <w:p>
+                    <w:pPr>
+                      <w:rPr>
+                        <w:rFonts w:ascii="Calibri" w:hAnsi="Calibri" w:cs="Calibri"/>
+                        <w:color w:val="000000"/>
+                      </w:rPr>
+                    </w:pPr>
+                    <w:r>
+                      <w:rPr>
+                        <w:rFonts w:ascii="Calibri" w:hAnsi="Calibri" w:cs="Calibri"/>
+                        <w:color w:val="000000"/>
+                      </w:rPr>
+                      <w:t>Uso Público CPFL</w:t>
+                    </w:r>
+                  </w:p>
+                </w:txbxContent>
+              </v:textbox>
+              <w10:wrap anchorx="page" anchory="page"/>
+            </v:shape>
+          </w:pict>
+        </mc:Fallback>
+      </mc:AlternateContent>
+    </w:r>
+  </w:p>
+  <w:p>
+    <w:pPr>
+      <w:pStyle w:val="Cabealho"/>
+    </w:pPr>
   </w:p>
 </w:hdr>
 </file>
@@ -13792,6 +14188,7 @@
   <w:style w:type="paragraph" w:styleId="Cabealho">
     <w:name w:val="header"/>
     <w:basedOn w:val="Standard"/>
+    <w:uiPriority w:val="99"/>
     <w:pPr>
       <w:tabs>
         <w:tab w:val="center" w:pos="4419"/>
@@ -14104,6 +14501,7 @@
   </w:style>
   <w:style w:type="character" w:customStyle="1" w:styleId="CabealhoChar">
     <w:name w:val="Cabeçalho Char"/>
+    <w:uiPriority w:val="99"/>
     <w:rPr>
       <w:rFonts w:ascii="Arial" w:eastAsia="Arial" w:hAnsi="Arial" w:cs="Arial"/>
       <w:sz w:val="24"/>

</xml_diff>